<commit_message>
Updating the word document
</commit_message>
<xml_diff>
--- a/Homework/Excel Homework/Solution/Project_Observations.docx
+++ b/Homework/Excel Homework/Solution/Project_Observations.docx
@@ -41,13 +41,43 @@
       <w:r>
         <w:t xml:space="preserve"> Most popular category is theater</w:t>
       </w:r>
+      <w:r>
+        <w:t xml:space="preserve"> and sub-category is plays.</w:t>
+      </w:r>
     </w:p>
     <w:p>
       <w:r>
         <w:t>2)</w:t>
       </w:r>
       <w:r>
-        <w:t xml:space="preserve"> Most projects are successful</w:t>
+        <w:t xml:space="preserve"> </w:t>
+      </w:r>
+      <w:r>
+        <w:t>Among different states of the</w:t>
+      </w:r>
+      <w:r>
+        <w:t xml:space="preserve"> projects</w:t>
+      </w:r>
+      <w:r>
+        <w:t xml:space="preserve"> maximum count is of </w:t>
+      </w:r>
+      <w:r>
+        <w:t>successful</w:t>
+      </w:r>
+      <w:r>
+        <w:t xml:space="preserve"> projects. So</w:t>
+      </w:r>
+      <w:r>
+        <w:t>, t</w:t>
+      </w:r>
+      <w:r>
+        <w:t xml:space="preserve">he ratio of successful projects is more than any other </w:t>
+      </w:r>
+      <w:r>
+        <w:t xml:space="preserve">project </w:t>
+      </w:r>
+      <w:r>
+        <w:t>state.</w:t>
       </w:r>
     </w:p>
     <w:p>
@@ -57,6 +87,13 @@
       <w:r>
         <w:t xml:space="preserve"> Success ratio varies with goal range but the variance in percentage failed and percentage canceled are relatively negligible.</w:t>
       </w:r>
+    </w:p>
+    <w:p>
+      <w:r>
+        <w:t>4) Productivity is more during summers as count of outcomes is more during May-July in Launch date outcomes sheet.</w:t>
+      </w:r>
+      <w:bookmarkStart w:id="0" w:name="_GoBack"/>
+      <w:bookmarkEnd w:id="0"/>
     </w:p>
     <w:p>
       <w:r>
@@ -107,15 +144,7 @@
         <w:t xml:space="preserve"> </w:t>
       </w:r>
       <w:r>
-        <w:t xml:space="preserve">These look </w:t>
-      </w:r>
-      <w:proofErr w:type="gramStart"/>
-      <w:r>
-        <w:t>pretty organized</w:t>
-      </w:r>
-      <w:proofErr w:type="gramEnd"/>
-      <w:r>
-        <w:t xml:space="preserve"> and structured when</w:t>
+        <w:t>These look pretty organized and structured when</w:t>
       </w:r>
       <w:r>
         <w:t xml:space="preserve"> we use</w:t>
@@ -166,16 +195,11 @@
         <w:t xml:space="preserve">etc.) </w:t>
       </w:r>
       <w:r>
-        <w:t xml:space="preserve">projects using </w:t>
-      </w:r>
-      <w:r>
-        <w:t>country vs state pivot chart</w:t>
+        <w:t>projects using country vs state pivot chart</w:t>
       </w:r>
       <w:r>
         <w:t>. We can use clustered chart to analyze the trends further.</w:t>
       </w:r>
-      <w:bookmarkStart w:id="0" w:name="_GoBack"/>
-      <w:bookmarkEnd w:id="0"/>
     </w:p>
     <w:p>
       <w:pPr>

</xml_diff>